<commit_message>
Aims update (Ness & Nat)
</commit_message>
<xml_diff>
--- a/ReportContent/Aims.docx
+++ b/ReportContent/Aims.docx
@@ -1,9 +1,17 @@
 
 <file path=word/document.xml><?xml version="1.0" encoding="utf-8"?>
-<w:document xmlns:wpc="http://schemas.microsoft.com/office/word/2010/wordprocessingCanvas" xmlns:cx="http://schemas.microsoft.com/office/drawing/2014/chartex" xmlns:cx1="http://schemas.microsoft.com/office/drawing/2015/9/8/chartex" xmlns:cx2="http://schemas.microsoft.com/office/drawing/2015/10/21/chartex" xmlns:cx3="http://schemas.microsoft.com/office/drawing/2016/5/9/chartex" xmlns:cx4="http://schemas.microsoft.com/office/drawing/2016/5/10/chartex" xmlns:cx5="http://schemas.microsoft.com/office/drawing/2016/5/11/chartex" xmlns:cx6="http://schemas.microsoft.com/office/drawing/2016/5/12/chartex" xmlns:cx7="http://schemas.microsoft.com/office/drawing/2016/5/13/chartex" xmlns:cx8="http://schemas.microsoft.com/office/drawing/2016/5/14/chartex" xmlns:mc="http://schemas.openxmlformats.org/markup-compatibility/2006" xmlns:aink="http://schemas.microsoft.com/office/drawing/2016/ink" xmlns:am3d="http://schemas.microsoft.com/office/drawing/2017/model3d" xmlns:o="urn:schemas-microsoft-com:office:office" xmlns:r="http://schemas.openxmlformats.org/officeDocument/2006/relationships" xmlns:m="http://schemas.openxmlformats.org/officeDocument/2006/math" xmlns:v="urn:schemas-microsoft-com:vml" xmlns:wp14="http://schemas.microsoft.com/office/word/2010/wordprocessingDrawing" xmlns:wp="http://schemas.openxmlformats.org/drawingml/2006/wordprocessingDrawing" xmlns:w10="urn:schemas-microsoft-com:office:word" xmlns:w="http://schemas.openxmlformats.org/wordprocessingml/2006/main" xmlns:w14="http://schemas.microsoft.com/office/word/2010/wordml" xmlns:w15="http://schemas.microsoft.com/office/word/2012/wordml" xmlns:w16cex="http://schemas.microsoft.com/office/word/2018/wordml/cex" xmlns:w16cid="http://schemas.microsoft.com/office/word/2016/wordml/cid" xmlns:w16="http://schemas.microsoft.com/office/word/2018/wordml" xmlns:w16se="http://schemas.microsoft.com/office/word/2015/wordml/symex" xmlns:wpg="http://schemas.microsoft.com/office/word/2010/wordprocessingGroup" xmlns:wpi="http://schemas.microsoft.com/office/word/2010/wordprocessingInk" xmlns:wne="http://schemas.microsoft.com/office/word/2006/wordml" xmlns:wps="http://schemas.microsoft.com/office/word/2010/wordprocessingShape" mc:Ignorable="w14 w15 w16se w16cid w16 w16cex wp14">
+<w:document xmlns:wpc="http://schemas.microsoft.com/office/word/2010/wordprocessingCanvas" xmlns:cx="http://schemas.microsoft.com/office/drawing/2014/chartex" xmlns:cx1="http://schemas.microsoft.com/office/drawing/2015/9/8/chartex" xmlns:mc="http://schemas.openxmlformats.org/markup-compatibility/2006" xmlns:o="urn:schemas-microsoft-com:office:office" xmlns:r="http://schemas.openxmlformats.org/officeDocument/2006/relationships" xmlns:m="http://schemas.openxmlformats.org/officeDocument/2006/math" xmlns:v="urn:schemas-microsoft-com:vml" xmlns:wp14="http://schemas.microsoft.com/office/word/2010/wordprocessingDrawing" xmlns:wp="http://schemas.openxmlformats.org/drawingml/2006/wordprocessingDrawing" xmlns:w10="urn:schemas-microsoft-com:office:word" xmlns:w="http://schemas.openxmlformats.org/wordprocessingml/2006/main" xmlns:w14="http://schemas.microsoft.com/office/word/2010/wordml" xmlns:w15="http://schemas.microsoft.com/office/word/2012/wordml" xmlns:w16se="http://schemas.microsoft.com/office/word/2015/wordml/symex" xmlns:wpg="http://schemas.microsoft.com/office/word/2010/wordprocessingGroup" xmlns:wpi="http://schemas.microsoft.com/office/word/2010/wordprocessingInk" xmlns:wne="http://schemas.microsoft.com/office/word/2006/wordml" xmlns:wps="http://schemas.microsoft.com/office/word/2010/wordprocessingShape" mc:Ignorable="w14 w15 w16se wp14">
   <w:body>
     <w:p>
-      <w:r>
+      <w:pPr>
+        <w:rPr>
+          <w:rFonts w:ascii="AvenirNext forINTUIT" w:hAnsi="AvenirNext forINTUIT"/>
+        </w:rPr>
+      </w:pPr>
+      <w:r>
+        <w:rPr>
+          <w:rFonts w:ascii="AvenirNext forINTUIT" w:hAnsi="AvenirNext forINTUIT"/>
+        </w:rPr>
         <w:t xml:space="preserve">Aims </w:t>
       </w:r>
     </w:p>
@@ -14,9 +22,21 @@
           <w:ilvl w:val="0"/>
           <w:numId w:val="1"/>
         </w:numPr>
-      </w:pPr>
-      <w:r>
-        <w:t xml:space="preserve">smaller goals which will be helpful for achieving your aim. Describe these as best you can. </w:t>
+        <w:rPr>
+          <w:rFonts w:ascii="AvenirNext forINTUIT" w:hAnsi="AvenirNext forINTUIT"/>
+        </w:rPr>
+      </w:pPr>
+      <w:r>
+        <w:rPr>
+          <w:rFonts w:ascii="AvenirNext forINTUIT" w:hAnsi="AvenirNext forINTUIT"/>
+        </w:rPr>
+        <w:t>I</w:t>
+      </w:r>
+      <w:r>
+        <w:rPr>
+          <w:rFonts w:ascii="AvenirNext forINTUIT" w:hAnsi="AvenirNext forINTUIT"/>
+        </w:rPr>
+        <w:t>t is usually helpful to have a specific aim for your project,</w:t>
       </w:r>
     </w:p>
     <w:p>
@@ -26,17 +46,29 @@
           <w:ilvl w:val="0"/>
           <w:numId w:val="1"/>
         </w:numPr>
-      </w:pPr>
-      <w:r>
-        <w:t xml:space="preserve">Each project should have a single aim. (e.g. “Re-establish the King under the Mountain", “Construct an artefact in Minecraft", “Produce a movie about green flowers", “Explore the use of Raspberry </w:t>
-      </w:r>
-      <w:proofErr w:type="spellStart"/>
-      <w:r>
-        <w:t>Pis</w:t>
-      </w:r>
-      <w:proofErr w:type="spellEnd"/>
-      <w:r>
-        <w:t xml:space="preserve"> for cooking"), </w:t>
+        <w:rPr>
+          <w:rFonts w:ascii="AvenirNext forINTUIT" w:hAnsi="AvenirNext forINTUIT"/>
+        </w:rPr>
+      </w:pPr>
+      <w:r>
+        <w:rPr>
+          <w:rFonts w:ascii="AvenirNext forINTUIT" w:hAnsi="AvenirNext forINTUIT"/>
+        </w:rPr>
+        <w:t>S</w:t>
+      </w:r>
+      <w:r>
+        <w:rPr>
+          <w:rFonts w:ascii="AvenirNext forINTUIT" w:hAnsi="AvenirNext forINTUIT"/>
+        </w:rPr>
+        <w:t>maller goals which will be helpful for achieving your aim. Describe these as best you ca</w:t>
+      </w:r>
+      <w:bookmarkStart w:id="0" w:name="_GoBack"/>
+      <w:bookmarkEnd w:id="0"/>
+      <w:r>
+        <w:rPr>
+          <w:rFonts w:ascii="AvenirNext forINTUIT" w:hAnsi="AvenirNext forINTUIT"/>
+        </w:rPr>
+        <w:t xml:space="preserve">n. </w:t>
       </w:r>
     </w:p>
     <w:p>
@@ -46,9 +78,29 @@
           <w:ilvl w:val="0"/>
           <w:numId w:val="1"/>
         </w:numPr>
-      </w:pPr>
-      <w:r>
-        <w:t xml:space="preserve">but may have several goals which will need to be achieved in order to fulfil your aim </w:t>
+        <w:rPr>
+          <w:rFonts w:ascii="AvenirNext forINTUIT" w:hAnsi="AvenirNext forINTUIT"/>
+        </w:rPr>
+      </w:pPr>
+      <w:r>
+        <w:rPr>
+          <w:rFonts w:ascii="AvenirNext forINTUIT" w:hAnsi="AvenirNext forINTUIT"/>
+        </w:rPr>
+        <w:t xml:space="preserve">Each project should have a single aim. (e.g. “Re-establish the King under the Mountain", “Construct an artefact in Minecraft", “Produce a movie about green flowers", “Explore the use of Raspberry </w:t>
+      </w:r>
+      <w:proofErr w:type="spellStart"/>
+      <w:r>
+        <w:rPr>
+          <w:rFonts w:ascii="AvenirNext forINTUIT" w:hAnsi="AvenirNext forINTUIT"/>
+        </w:rPr>
+        <w:t>Pis</w:t>
+      </w:r>
+      <w:proofErr w:type="spellEnd"/>
+      <w:r>
+        <w:rPr>
+          <w:rFonts w:ascii="AvenirNext forINTUIT" w:hAnsi="AvenirNext forINTUIT"/>
+        </w:rPr>
+        <w:t xml:space="preserve"> for cooking"), </w:t>
       </w:r>
     </w:p>
     <w:p>
@@ -58,9 +110,15 @@
           <w:ilvl w:val="0"/>
           <w:numId w:val="1"/>
         </w:numPr>
-      </w:pPr>
-      <w:r>
-        <w:t xml:space="preserve">If things don't go as expected, this is the part of the plan that you would fall back on to answer questions such as “What are the most important parts of the project? Which parts should have priority over the others? If we have only enough time or resources for one of our goals, which one should it be?". </w:t>
+        <w:rPr>
+          <w:rFonts w:ascii="AvenirNext forINTUIT" w:hAnsi="AvenirNext forINTUIT"/>
+        </w:rPr>
+      </w:pPr>
+      <w:r>
+        <w:rPr>
+          <w:rFonts w:ascii="AvenirNext forINTUIT" w:hAnsi="AvenirNext forINTUIT"/>
+        </w:rPr>
+        <w:t xml:space="preserve">but may have several goals which will need to be achieved in order to fulfil your aim </w:t>
       </w:r>
     </w:p>
     <w:p>
@@ -70,75 +128,257 @@
           <w:ilvl w:val="0"/>
           <w:numId w:val="1"/>
         </w:numPr>
-      </w:pPr>
-      <w:r>
-        <w:t>One paragraph for the aim and one for each goal is expected. Each paragraph should include a description of the aim or goal, and a justification for it.</w:t>
-      </w:r>
-    </w:p>
-    <w:p/>
-    <w:p>
-      <w:r>
-        <w:t xml:space="preserve">Team XVI aims to create an application that is easy for an elderly person to use and navigate. </w:t>
-      </w:r>
-      <w:r>
-        <w:t xml:space="preserve">Most elderly people can be overwhelmed by technology and consequently are not interested in using it. </w:t>
+        <w:rPr>
+          <w:rFonts w:ascii="AvenirNext forINTUIT" w:hAnsi="AvenirNext forINTUIT"/>
+        </w:rPr>
+      </w:pPr>
+      <w:r>
+        <w:rPr>
+          <w:rFonts w:ascii="AvenirNext forINTUIT" w:hAnsi="AvenirNext forINTUIT"/>
+        </w:rPr>
+        <w:t>If things don't go as expected, this is the part of the plan that you would fall back on to answer questions such as “What are the most important parts of the project? Which parts should have priority over the others? If we have only enough time or resources for one of our g</w:t>
+      </w:r>
+      <w:r>
+        <w:rPr>
+          <w:rFonts w:ascii="AvenirNext forINTUIT" w:hAnsi="AvenirNext forINTUIT"/>
+        </w:rPr>
+        <w:t>oals, which one should it be?"</w:t>
       </w:r>
     </w:p>
     <w:p>
-      <w:r>
-        <w:t>Our first goal is to design a responsive user interface with larger buttons for the elderly. Elderly users are not as tech literate as their younger counterparts, which could lead to confusion when needing to click on a link. Buttons however are a lot more intuitive for elderly users.</w:t>
-      </w:r>
-      <w:r>
-        <w:t xml:space="preserve"> For instance, even though they may still have troubles navigating, a television remote with big buttons can mostly be used by an elderly person.</w:t>
-      </w:r>
-      <w:r>
-        <w:t xml:space="preserve"> These buttons should also have visual representation of the function to create less confusion for the end user. </w:t>
+      <w:pPr>
+        <w:pStyle w:val="ListParagraph"/>
+        <w:numPr>
+          <w:ilvl w:val="0"/>
+          <w:numId w:val="1"/>
+        </w:numPr>
+        <w:rPr>
+          <w:rFonts w:ascii="AvenirNext forINTUIT" w:hAnsi="AvenirNext forINTUIT"/>
+        </w:rPr>
+      </w:pPr>
+      <w:r>
+        <w:rPr>
+          <w:rFonts w:ascii="AvenirNext forINTUIT" w:hAnsi="AvenirNext forINTUIT"/>
+        </w:rPr>
+        <w:t>One paragraph for the aim and one for each goal is expected. Each paragraph should include a description of the aim or goal, and a justification for it.</w:t>
       </w:r>
     </w:p>
     <w:p>
-      <w:r>
-        <w:t>We are</w:t>
-      </w:r>
-      <w:r>
-        <w:t xml:space="preserve"> </w:t>
-      </w:r>
-      <w:r>
-        <w:t>committed</w:t>
-      </w:r>
-      <w:r>
-        <w:t xml:space="preserve"> to establish</w:t>
-      </w:r>
-      <w:r>
-        <w:t>ing</w:t>
-      </w:r>
-      <w:r>
-        <w:t xml:space="preserve"> two user interfaces for the end users of the application. One for users 65+ and another for the younger user. The team’s reasoning behind this is to keep settings and other more difficult menu items away from older users. These menus will cause intimidation and confusion. Younger users have much more experience with settings like changing passwords</w:t>
-      </w:r>
-      <w:r>
-        <w:t xml:space="preserve">, and therefore they will be in control in these instances. </w:t>
-      </w:r>
-      <w:r>
-        <w:t>The 65+ side of the application will mostly focus on communication. This leaves little to no menus for the elderly to get lost in.</w:t>
-      </w:r>
+      <w:pPr>
+        <w:rPr>
+          <w:rFonts w:ascii="AvenirNext forINTUIT" w:hAnsi="AvenirNext forINTUIT"/>
+        </w:rPr>
+      </w:pPr>
     </w:p>
     <w:p>
-      <w:r>
+      <w:pPr>
+        <w:rPr>
+          <w:rFonts w:ascii="AvenirNext forINTUIT" w:hAnsi="AvenirNext forINTUIT"/>
+        </w:rPr>
+      </w:pPr>
+      <w:r>
+        <w:rPr>
+          <w:rFonts w:ascii="AvenirNext forINTUIT" w:hAnsi="AvenirNext forINTUIT"/>
+        </w:rPr>
+        <w:t xml:space="preserve">Team XVI </w:t>
+      </w:r>
+      <w:r>
+        <w:rPr>
+          <w:rFonts w:ascii="AvenirNext forINTUIT" w:hAnsi="AvenirNext forINTUIT"/>
+        </w:rPr>
+        <w:t>intend</w:t>
+      </w:r>
+      <w:r>
+        <w:rPr>
+          <w:rFonts w:ascii="AvenirNext forINTUIT" w:hAnsi="AvenirNext forINTUIT"/>
+        </w:rPr>
+        <w:t xml:space="preserve"> </w:t>
+      </w:r>
+      <w:r>
+        <w:rPr>
+          <w:rFonts w:ascii="AvenirNext forINTUIT" w:hAnsi="AvenirNext forINTUIT"/>
+        </w:rPr>
+        <w:t xml:space="preserve">to create an application that is easy for an elderly person to use and navigate. </w:t>
+      </w:r>
+      <w:r>
+        <w:rPr>
+          <w:rFonts w:ascii="AvenirNext forINTUIT" w:hAnsi="AvenirNext forINTUIT"/>
+        </w:rPr>
+        <w:t>Most elderly people can be overwhelmed by technology and consequently are not interested in using it.</w:t>
+      </w:r>
+      <w:r>
+        <w:rPr>
+          <w:rFonts w:ascii="AvenirNext forINTUIT" w:hAnsi="AvenirNext forINTUIT"/>
+        </w:rPr>
+        <w:t xml:space="preserve"> </w:t>
+      </w:r>
+      <w:r>
+        <w:rPr>
+          <w:rFonts w:ascii="AvenirNext forINTUIT" w:hAnsi="AvenirNext forINTUIT"/>
+        </w:rPr>
+        <w:t>Our aim was to detail</w:t>
+      </w:r>
+      <w:r>
+        <w:rPr>
+          <w:rFonts w:ascii="AvenirNext forINTUIT" w:hAnsi="AvenirNext forINTUIT"/>
+        </w:rPr>
+        <w:t xml:space="preserve"> </w:t>
+      </w:r>
+      <w:r>
+        <w:rPr>
+          <w:rFonts w:ascii="AvenirNext forINTUIT" w:hAnsi="AvenirNext forINTUIT"/>
+        </w:rPr>
+        <w:t>the end-user experience and functionality.</w:t>
+      </w:r>
+      <w:r>
+        <w:rPr>
+          <w:rFonts w:ascii="AvenirNext forINTUIT" w:hAnsi="AvenirNext forINTUIT"/>
+        </w:rPr>
+        <w:t xml:space="preserve"> </w:t>
+      </w:r>
+    </w:p>
+    <w:p>
+      <w:pPr>
+        <w:rPr>
+          <w:rFonts w:ascii="AvenirNext forINTUIT" w:hAnsi="AvenirNext forINTUIT"/>
+        </w:rPr>
+      </w:pPr>
+      <w:r>
+        <w:rPr>
+          <w:rFonts w:ascii="AvenirNext forINTUIT" w:hAnsi="AvenirNext forINTUIT"/>
+        </w:rPr>
+        <w:t>Our first goal is to design a responsive user interface with larger buttons for the elderly. Elderly users are not as tech</w:t>
+      </w:r>
+      <w:r>
+        <w:rPr>
+          <w:rFonts w:ascii="AvenirNext forINTUIT" w:hAnsi="AvenirNext forINTUIT"/>
+        </w:rPr>
+        <w:t>-</w:t>
+      </w:r>
+      <w:r>
+        <w:rPr>
+          <w:rFonts w:ascii="AvenirNext forINTUIT" w:hAnsi="AvenirNext forINTUIT"/>
+        </w:rPr>
+        <w:t>literate as their younger counterparts, which could lead to confusion when needing to click on a link. Buttons however are a lot more intuitive for elderly users.</w:t>
+      </w:r>
+      <w:r>
+        <w:rPr>
+          <w:rFonts w:ascii="AvenirNext forINTUIT" w:hAnsi="AvenirNext forINTUIT"/>
+        </w:rPr>
+        <w:t xml:space="preserve"> For instance, even though they may still have troubles navigating, a television remote with big buttons can mostly be used by an elderly person.</w:t>
+      </w:r>
+      <w:r>
+        <w:rPr>
+          <w:rFonts w:ascii="AvenirNext forINTUIT" w:hAnsi="AvenirNext forINTUIT"/>
+        </w:rPr>
+        <w:t xml:space="preserve"> These buttons should also have visual representation of the function to create less confusion for the end user. </w:t>
+      </w:r>
+    </w:p>
+    <w:p>
+      <w:pPr>
+        <w:rPr>
+          <w:rFonts w:ascii="AvenirNext forINTUIT" w:hAnsi="AvenirNext forINTUIT"/>
+        </w:rPr>
+      </w:pPr>
+      <w:r>
+        <w:rPr>
+          <w:rFonts w:ascii="AvenirNext forINTUIT" w:hAnsi="AvenirNext forINTUIT"/>
+        </w:rPr>
+        <w:t>We are</w:t>
+      </w:r>
+      <w:r>
+        <w:rPr>
+          <w:rFonts w:ascii="AvenirNext forINTUIT" w:hAnsi="AvenirNext forINTUIT"/>
+        </w:rPr>
+        <w:t xml:space="preserve"> </w:t>
+      </w:r>
+      <w:r>
+        <w:rPr>
+          <w:rFonts w:ascii="AvenirNext forINTUIT" w:hAnsi="AvenirNext forINTUIT"/>
+        </w:rPr>
+        <w:t>committed</w:t>
+      </w:r>
+      <w:r>
+        <w:rPr>
+          <w:rFonts w:ascii="AvenirNext forINTUIT" w:hAnsi="AvenirNext forINTUIT"/>
+        </w:rPr>
+        <w:t xml:space="preserve"> to establish</w:t>
+      </w:r>
+      <w:r>
+        <w:rPr>
+          <w:rFonts w:ascii="AvenirNext forINTUIT" w:hAnsi="AvenirNext forINTUIT"/>
+        </w:rPr>
+        <w:t>ing</w:t>
+      </w:r>
+      <w:r>
+        <w:rPr>
+          <w:rFonts w:ascii="AvenirNext forINTUIT" w:hAnsi="AvenirNext forINTUIT"/>
+        </w:rPr>
+        <w:t xml:space="preserve"> two user interfaces for the end users of the application. One for users 65+ and another for the younger user. The team’s reasoning behind this is to keep settings and other more difficult menu items away from older users. These menus will cause intimidation and confusion. Younger users have much more experience with settings like changing passwords</w:t>
+      </w:r>
+      <w:r>
+        <w:rPr>
+          <w:rFonts w:ascii="AvenirNext forINTUIT" w:hAnsi="AvenirNext forINTUIT"/>
+        </w:rPr>
+        <w:t xml:space="preserve">, and therefore they will be in control in these instances. </w:t>
+      </w:r>
+      <w:r>
+        <w:rPr>
+          <w:rFonts w:ascii="AvenirNext forINTUIT" w:hAnsi="AvenirNext forINTUIT"/>
+        </w:rPr>
+        <w:t>The 65+ side of th</w:t>
+      </w:r>
+      <w:r>
+        <w:rPr>
+          <w:rFonts w:ascii="AvenirNext forINTUIT" w:hAnsi="AvenirNext forINTUIT"/>
+        </w:rPr>
+        <w:t xml:space="preserve">e application will mostly focus </w:t>
+      </w:r>
+      <w:r>
+        <w:rPr>
+          <w:rFonts w:ascii="AvenirNext forINTUIT" w:hAnsi="AvenirNext forINTUIT"/>
+        </w:rPr>
+        <w:t>on communication. This leaves little to no menus for the elderly to get lost in.</w:t>
+      </w:r>
+    </w:p>
+    <w:p>
+      <w:pPr>
+        <w:rPr>
+          <w:rFonts w:ascii="AvenirNext forINTUIT" w:hAnsi="AvenirNext forINTUIT"/>
+        </w:rPr>
+      </w:pPr>
+      <w:r>
+        <w:rPr>
+          <w:rFonts w:ascii="AvenirNext forINTUIT" w:hAnsi="AvenirNext forINTUIT"/>
+        </w:rPr>
         <w:t xml:space="preserve">Having not grown up with technology at an arm’s reach, the elderly are less likely to actively search out chat applications. In order to push the use of </w:t>
       </w:r>
       <w:proofErr w:type="spellStart"/>
       <w:r>
+        <w:rPr>
+          <w:rFonts w:ascii="AvenirNext forINTUIT" w:hAnsi="AvenirNext forINTUIT"/>
+        </w:rPr>
         <w:t>SocialCare</w:t>
       </w:r>
       <w:proofErr w:type="spellEnd"/>
       <w:r>
+        <w:rPr>
+          <w:rFonts w:ascii="AvenirNext forINTUIT" w:hAnsi="AvenirNext forINTUIT"/>
+        </w:rPr>
         <w:t xml:space="preserve"> Chat, we aim to market it more towards young people. Our goal here is to engage the young, informing them of the application’s special features for them to then educate their grandparents/parents about the app. This could be achieved by using millennial-</w:t>
       </w:r>
       <w:proofErr w:type="spellStart"/>
       <w:r>
+        <w:rPr>
+          <w:rFonts w:ascii="AvenirNext forINTUIT" w:hAnsi="AvenirNext forINTUIT"/>
+        </w:rPr>
         <w:t>esque</w:t>
       </w:r>
       <w:proofErr w:type="spellEnd"/>
       <w:r>
+        <w:rPr>
+          <w:rFonts w:ascii="AvenirNext forINTUIT" w:hAnsi="AvenirNext forINTUIT"/>
+        </w:rPr>
         <w:t xml:space="preserve"> marketing and advertising. Also, by designing the younger side of the application to feature elements that are very common in today’s popular applications.</w:t>
       </w:r>
     </w:p>
@@ -153,8 +393,183 @@
 </file>
 
 <file path=word/numbering.xml><?xml version="1.0" encoding="utf-8"?>
-<w:numbering xmlns:wpc="http://schemas.microsoft.com/office/word/2010/wordprocessingCanvas" xmlns:cx="http://schemas.microsoft.com/office/drawing/2014/chartex" xmlns:cx1="http://schemas.microsoft.com/office/drawing/2015/9/8/chartex" xmlns:cx2="http://schemas.microsoft.com/office/drawing/2015/10/21/chartex" xmlns:cx3="http://schemas.microsoft.com/office/drawing/2016/5/9/chartex" xmlns:cx4="http://schemas.microsoft.com/office/drawing/2016/5/10/chartex" xmlns:cx5="http://schemas.microsoft.com/office/drawing/2016/5/11/chartex" xmlns:cx6="http://schemas.microsoft.com/office/drawing/2016/5/12/chartex" xmlns:cx7="http://schemas.microsoft.com/office/drawing/2016/5/13/chartex" xmlns:cx8="http://schemas.microsoft.com/office/drawing/2016/5/14/chartex" xmlns:mc="http://schemas.openxmlformats.org/markup-compatibility/2006" xmlns:aink="http://schemas.microsoft.com/office/drawing/2016/ink" xmlns:am3d="http://schemas.microsoft.com/office/drawing/2017/model3d" xmlns:o="urn:schemas-microsoft-com:office:office" xmlns:r="http://schemas.openxmlformats.org/officeDocument/2006/relationships" xmlns:m="http://schemas.openxmlformats.org/officeDocument/2006/math" xmlns:v="urn:schemas-microsoft-com:vml" xmlns:wp14="http://schemas.microsoft.com/office/word/2010/wordprocessingDrawing" xmlns:wp="http://schemas.openxmlformats.org/drawingml/2006/wordprocessingDrawing" xmlns:w10="urn:schemas-microsoft-com:office:word" xmlns:w="http://schemas.openxmlformats.org/wordprocessingml/2006/main" xmlns:w14="http://schemas.microsoft.com/office/word/2010/wordml" xmlns:w15="http://schemas.microsoft.com/office/word/2012/wordml" xmlns:w16cex="http://schemas.microsoft.com/office/word/2018/wordml/cex" xmlns:w16cid="http://schemas.microsoft.com/office/word/2016/wordml/cid" xmlns:w16="http://schemas.microsoft.com/office/word/2018/wordml" xmlns:w16se="http://schemas.microsoft.com/office/word/2015/wordml/symex" xmlns:wpg="http://schemas.microsoft.com/office/word/2010/wordprocessingGroup" xmlns:wpi="http://schemas.microsoft.com/office/word/2010/wordprocessingInk" xmlns:wne="http://schemas.microsoft.com/office/word/2006/wordml" xmlns:wps="http://schemas.microsoft.com/office/word/2010/wordprocessingShape" mc:Ignorable="w14 w15 w16se w16cid w16 w16cex wp14">
+<w:numbering xmlns:wpc="http://schemas.microsoft.com/office/word/2010/wordprocessingCanvas" xmlns:cx="http://schemas.microsoft.com/office/drawing/2014/chartex" xmlns:cx1="http://schemas.microsoft.com/office/drawing/2015/9/8/chartex" xmlns:mc="http://schemas.openxmlformats.org/markup-compatibility/2006" xmlns:o="urn:schemas-microsoft-com:office:office" xmlns:r="http://schemas.openxmlformats.org/officeDocument/2006/relationships" xmlns:m="http://schemas.openxmlformats.org/officeDocument/2006/math" xmlns:v="urn:schemas-microsoft-com:vml" xmlns:wp14="http://schemas.microsoft.com/office/word/2010/wordprocessingDrawing" xmlns:wp="http://schemas.openxmlformats.org/drawingml/2006/wordprocessingDrawing" xmlns:w10="urn:schemas-microsoft-com:office:word" xmlns:w="http://schemas.openxmlformats.org/wordprocessingml/2006/main" xmlns:w14="http://schemas.microsoft.com/office/word/2010/wordml" xmlns:w15="http://schemas.microsoft.com/office/word/2012/wordml" xmlns:w16se="http://schemas.microsoft.com/office/word/2015/wordml/symex" xmlns:wpg="http://schemas.microsoft.com/office/word/2010/wordprocessingGroup" xmlns:wpi="http://schemas.microsoft.com/office/word/2010/wordprocessingInk" xmlns:wne="http://schemas.microsoft.com/office/word/2006/wordml" xmlns:wps="http://schemas.microsoft.com/office/word/2010/wordprocessingShape" mc:Ignorable="w14 w15 w16se wp14">
   <w:abstractNum w:abstractNumId="0" w15:restartNumberingAfterBreak="0">
+    <w:nsid w:val="2D0317DE"/>
+    <w:multiLevelType w:val="hybridMultilevel"/>
+    <w:tmpl w:val="B1F8E748"/>
+    <w:lvl w:ilvl="0" w:tplc="0409000F">
+      <w:start w:val="1"/>
+      <w:numFmt w:val="decimal"/>
+      <w:lvlText w:val="%1."/>
+      <w:lvlJc w:val="left"/>
+      <w:pPr>
+        <w:ind w:left="720" w:hanging="360"/>
+      </w:pPr>
+      <w:rPr>
+        <w:rFonts w:hint="default"/>
+      </w:rPr>
+    </w:lvl>
+    <w:lvl w:ilvl="1" w:tplc="04090019" w:tentative="1">
+      <w:start w:val="1"/>
+      <w:numFmt w:val="lowerLetter"/>
+      <w:lvlText w:val="%2."/>
+      <w:lvlJc w:val="left"/>
+      <w:pPr>
+        <w:ind w:left="1440" w:hanging="360"/>
+      </w:pPr>
+    </w:lvl>
+    <w:lvl w:ilvl="2" w:tplc="0409001B" w:tentative="1">
+      <w:start w:val="1"/>
+      <w:numFmt w:val="lowerRoman"/>
+      <w:lvlText w:val="%3."/>
+      <w:lvlJc w:val="right"/>
+      <w:pPr>
+        <w:ind w:left="2160" w:hanging="180"/>
+      </w:pPr>
+    </w:lvl>
+    <w:lvl w:ilvl="3" w:tplc="0409000F" w:tentative="1">
+      <w:start w:val="1"/>
+      <w:numFmt w:val="decimal"/>
+      <w:lvlText w:val="%4."/>
+      <w:lvlJc w:val="left"/>
+      <w:pPr>
+        <w:ind w:left="2880" w:hanging="360"/>
+      </w:pPr>
+    </w:lvl>
+    <w:lvl w:ilvl="4" w:tplc="04090019" w:tentative="1">
+      <w:start w:val="1"/>
+      <w:numFmt w:val="lowerLetter"/>
+      <w:lvlText w:val="%5."/>
+      <w:lvlJc w:val="left"/>
+      <w:pPr>
+        <w:ind w:left="3600" w:hanging="360"/>
+      </w:pPr>
+    </w:lvl>
+    <w:lvl w:ilvl="5" w:tplc="0409001B" w:tentative="1">
+      <w:start w:val="1"/>
+      <w:numFmt w:val="lowerRoman"/>
+      <w:lvlText w:val="%6."/>
+      <w:lvlJc w:val="right"/>
+      <w:pPr>
+        <w:ind w:left="4320" w:hanging="180"/>
+      </w:pPr>
+    </w:lvl>
+    <w:lvl w:ilvl="6" w:tplc="0409000F" w:tentative="1">
+      <w:start w:val="1"/>
+      <w:numFmt w:val="decimal"/>
+      <w:lvlText w:val="%7."/>
+      <w:lvlJc w:val="left"/>
+      <w:pPr>
+        <w:ind w:left="5040" w:hanging="360"/>
+      </w:pPr>
+    </w:lvl>
+    <w:lvl w:ilvl="7" w:tplc="04090019" w:tentative="1">
+      <w:start w:val="1"/>
+      <w:numFmt w:val="lowerLetter"/>
+      <w:lvlText w:val="%8."/>
+      <w:lvlJc w:val="left"/>
+      <w:pPr>
+        <w:ind w:left="5760" w:hanging="360"/>
+      </w:pPr>
+    </w:lvl>
+    <w:lvl w:ilvl="8" w:tplc="0409001B" w:tentative="1">
+      <w:start w:val="1"/>
+      <w:numFmt w:val="lowerRoman"/>
+      <w:lvlText w:val="%9."/>
+      <w:lvlJc w:val="right"/>
+      <w:pPr>
+        <w:ind w:left="6480" w:hanging="180"/>
+      </w:pPr>
+    </w:lvl>
+  </w:abstractNum>
+  <w:abstractNum w:abstractNumId="1" w15:restartNumberingAfterBreak="0">
+    <w:nsid w:val="4BBC2060"/>
+    <w:multiLevelType w:val="hybridMultilevel"/>
+    <w:tmpl w:val="5A50019C"/>
+    <w:lvl w:ilvl="0" w:tplc="0409000F">
+      <w:start w:val="1"/>
+      <w:numFmt w:val="decimal"/>
+      <w:lvlText w:val="%1."/>
+      <w:lvlJc w:val="left"/>
+      <w:pPr>
+        <w:ind w:left="720" w:hanging="360"/>
+      </w:pPr>
+    </w:lvl>
+    <w:lvl w:ilvl="1" w:tplc="04090019">
+      <w:start w:val="1"/>
+      <w:numFmt w:val="lowerLetter"/>
+      <w:lvlText w:val="%2."/>
+      <w:lvlJc w:val="left"/>
+      <w:pPr>
+        <w:ind w:left="1440" w:hanging="360"/>
+      </w:pPr>
+    </w:lvl>
+    <w:lvl w:ilvl="2" w:tplc="0409001B" w:tentative="1">
+      <w:start w:val="1"/>
+      <w:numFmt w:val="lowerRoman"/>
+      <w:lvlText w:val="%3."/>
+      <w:lvlJc w:val="right"/>
+      <w:pPr>
+        <w:ind w:left="2160" w:hanging="180"/>
+      </w:pPr>
+    </w:lvl>
+    <w:lvl w:ilvl="3" w:tplc="0409000F" w:tentative="1">
+      <w:start w:val="1"/>
+      <w:numFmt w:val="decimal"/>
+      <w:lvlText w:val="%4."/>
+      <w:lvlJc w:val="left"/>
+      <w:pPr>
+        <w:ind w:left="2880" w:hanging="360"/>
+      </w:pPr>
+    </w:lvl>
+    <w:lvl w:ilvl="4" w:tplc="04090019" w:tentative="1">
+      <w:start w:val="1"/>
+      <w:numFmt w:val="lowerLetter"/>
+      <w:lvlText w:val="%5."/>
+      <w:lvlJc w:val="left"/>
+      <w:pPr>
+        <w:ind w:left="3600" w:hanging="360"/>
+      </w:pPr>
+    </w:lvl>
+    <w:lvl w:ilvl="5" w:tplc="0409001B" w:tentative="1">
+      <w:start w:val="1"/>
+      <w:numFmt w:val="lowerRoman"/>
+      <w:lvlText w:val="%6."/>
+      <w:lvlJc w:val="right"/>
+      <w:pPr>
+        <w:ind w:left="4320" w:hanging="180"/>
+      </w:pPr>
+    </w:lvl>
+    <w:lvl w:ilvl="6" w:tplc="0409000F" w:tentative="1">
+      <w:start w:val="1"/>
+      <w:numFmt w:val="decimal"/>
+      <w:lvlText w:val="%7."/>
+      <w:lvlJc w:val="left"/>
+      <w:pPr>
+        <w:ind w:left="5040" w:hanging="360"/>
+      </w:pPr>
+    </w:lvl>
+    <w:lvl w:ilvl="7" w:tplc="04090019" w:tentative="1">
+      <w:start w:val="1"/>
+      <w:numFmt w:val="lowerLetter"/>
+      <w:lvlText w:val="%8."/>
+      <w:lvlJc w:val="left"/>
+      <w:pPr>
+        <w:ind w:left="5760" w:hanging="360"/>
+      </w:pPr>
+    </w:lvl>
+    <w:lvl w:ilvl="8" w:tplc="0409001B" w:tentative="1">
+      <w:start w:val="1"/>
+      <w:numFmt w:val="lowerRoman"/>
+      <w:lvlText w:val="%9."/>
+      <w:lvlJc w:val="right"/>
+      <w:pPr>
+        <w:ind w:left="6480" w:hanging="180"/>
+      </w:pPr>
+    </w:lvl>
+  </w:abstractNum>
+  <w:abstractNum w:abstractNumId="2" w15:restartNumberingAfterBreak="0">
     <w:nsid w:val="6BBD0F13"/>
     <w:multiLevelType w:val="hybridMultilevel"/>
     <w:tmpl w:val="12D4C87C"/>
@@ -268,13 +683,19 @@
     </w:lvl>
   </w:abstractNum>
   <w:num w:numId="1">
+    <w:abstractNumId w:val="2"/>
+  </w:num>
+  <w:num w:numId="2">
+    <w:abstractNumId w:val="1"/>
+  </w:num>
+  <w:num w:numId="3">
     <w:abstractNumId w:val="0"/>
   </w:num>
 </w:numbering>
 </file>
 
 <file path=word/styles.xml><?xml version="1.0" encoding="utf-8"?>
-<w:styles xmlns:mc="http://schemas.openxmlformats.org/markup-compatibility/2006" xmlns:r="http://schemas.openxmlformats.org/officeDocument/2006/relationships" xmlns:w="http://schemas.openxmlformats.org/wordprocessingml/2006/main" xmlns:w14="http://schemas.microsoft.com/office/word/2010/wordml" xmlns:w15="http://schemas.microsoft.com/office/word/2012/wordml" xmlns:w16cex="http://schemas.microsoft.com/office/word/2018/wordml/cex" xmlns:w16cid="http://schemas.microsoft.com/office/word/2016/wordml/cid" xmlns:w16="http://schemas.microsoft.com/office/word/2018/wordml" xmlns:w16se="http://schemas.microsoft.com/office/word/2015/wordml/symex" mc:Ignorable="w14 w15 w16se w16cid w16 w16cex">
+<w:styles xmlns:mc="http://schemas.openxmlformats.org/markup-compatibility/2006" xmlns:r="http://schemas.openxmlformats.org/officeDocument/2006/relationships" xmlns:w="http://schemas.openxmlformats.org/wordprocessingml/2006/main" xmlns:w14="http://schemas.microsoft.com/office/word/2010/wordml" xmlns:w15="http://schemas.microsoft.com/office/word/2012/wordml" xmlns:w16se="http://schemas.microsoft.com/office/word/2015/wordml/symex" mc:Ignorable="w14 w15 w16se">
   <w:docDefaults>
     <w:rPrDefault>
       <w:rPr>
@@ -290,7 +711,7 @@
       </w:pPr>
     </w:pPrDefault>
   </w:docDefaults>
-  <w:latentStyles w:defLockedState="0" w:defUIPriority="99" w:defSemiHidden="0" w:defUnhideWhenUsed="0" w:defQFormat="0" w:count="376">
+  <w:latentStyles w:defLockedState="0" w:defUIPriority="99" w:defSemiHidden="0" w:defUnhideWhenUsed="0" w:defQFormat="0" w:count="371">
     <w:lsdException w:name="Normal" w:uiPriority="0" w:qFormat="1"/>
     <w:lsdException w:name="heading 1" w:uiPriority="9" w:qFormat="1"/>
     <w:lsdException w:name="heading 2" w:semiHidden="1" w:uiPriority="9" w:unhideWhenUsed="1" w:qFormat="1"/>
@@ -662,11 +1083,6 @@
     <w:lsdException w:name="List Table 5 Dark Accent 6" w:uiPriority="50"/>
     <w:lsdException w:name="List Table 6 Colorful Accent 6" w:uiPriority="51"/>
     <w:lsdException w:name="List Table 7 Colorful Accent 6" w:uiPriority="52"/>
-    <w:lsdException w:name="Mention" w:semiHidden="1" w:unhideWhenUsed="1"/>
-    <w:lsdException w:name="Smart Hyperlink" w:semiHidden="1" w:unhideWhenUsed="1"/>
-    <w:lsdException w:name="Hashtag" w:semiHidden="1" w:unhideWhenUsed="1"/>
-    <w:lsdException w:name="Unresolved Mention" w:semiHidden="1" w:unhideWhenUsed="1"/>
-    <w:lsdException w:name="Smart Link" w:semiHidden="1" w:unhideWhenUsed="1"/>
   </w:latentStyles>
   <w:style w:type="paragraph" w:default="1" w:styleId="Normal">
     <w:name w:val="Normal"/>
@@ -709,6 +1125,36 @@
       <w:ind w:left="720"/>
       <w:contextualSpacing/>
     </w:pPr>
+  </w:style>
+  <w:style w:type="paragraph" w:styleId="BalloonText">
+    <w:name w:val="Balloon Text"/>
+    <w:basedOn w:val="Normal"/>
+    <w:link w:val="BalloonTextChar"/>
+    <w:uiPriority w:val="99"/>
+    <w:semiHidden/>
+    <w:unhideWhenUsed/>
+    <w:rsid w:val="00957F52"/>
+    <w:pPr>
+      <w:spacing w:after="0" w:line="240" w:lineRule="auto"/>
+    </w:pPr>
+    <w:rPr>
+      <w:rFonts w:ascii="Segoe UI" w:hAnsi="Segoe UI" w:cs="Segoe UI"/>
+      <w:sz w:val="18"/>
+      <w:szCs w:val="18"/>
+    </w:rPr>
+  </w:style>
+  <w:style w:type="character" w:customStyle="1" w:styleId="BalloonTextChar">
+    <w:name w:val="Balloon Text Char"/>
+    <w:basedOn w:val="DefaultParagraphFont"/>
+    <w:link w:val="BalloonText"/>
+    <w:uiPriority w:val="99"/>
+    <w:semiHidden/>
+    <w:rsid w:val="00957F52"/>
+    <w:rPr>
+      <w:rFonts w:ascii="Segoe UI" w:hAnsi="Segoe UI" w:cs="Segoe UI"/>
+      <w:sz w:val="18"/>
+      <w:szCs w:val="18"/>
+    </w:rPr>
   </w:style>
 </w:styles>
 </file>

</xml_diff>